<commit_message>
drobné úpravy v ovládání
</commit_message>
<xml_diff>
--- a/Pozadavky_projekt_PGRF3.docx
+++ b/Pozadavky_projekt_PGRF3.docx
@@ -37,7 +37,6 @@
             <w:pPr>
               <w:widowControl w:val="0"/>
               <w:spacing w:after="0" w:line="240" w:lineRule="auto"/>
-              <w:jc w:val="right"/>
               <w:rPr>
                 <w:rFonts w:ascii="Arial" w:eastAsia="Times New Roman" w:hAnsi="Arial" w:cs="Arial"/>
                 <w:b w:val="0"/>
@@ -195,7 +194,6 @@
             <w:pPr>
               <w:widowControl w:val="0"/>
               <w:spacing w:after="0" w:line="240" w:lineRule="auto"/>
-              <w:jc w:val="right"/>
               <w:rPr>
                 <w:rFonts w:ascii="Arial" w:eastAsia="Times New Roman" w:hAnsi="Arial" w:cs="Arial"/>
                 <w:i w:val="0"/>
@@ -320,7 +318,6 @@
             <w:pPr>
               <w:widowControl w:val="0"/>
               <w:spacing w:after="0" w:line="240" w:lineRule="auto"/>
-              <w:jc w:val="right"/>
               <w:rPr>
                 <w:rFonts w:ascii="Arial" w:eastAsia="Times New Roman" w:hAnsi="Arial" w:cs="Arial"/>
                 <w:i w:val="0"/>
@@ -481,7 +478,6 @@
             <w:pPr>
               <w:widowControl w:val="0"/>
               <w:spacing w:after="0" w:line="240" w:lineRule="auto"/>
-              <w:jc w:val="right"/>
               <w:rPr>
                 <w:rFonts w:ascii="Arial" w:eastAsia="Times New Roman" w:hAnsi="Arial" w:cs="Arial"/>
                 <w:i w:val="0"/>
@@ -630,7 +626,6 @@
             <w:pPr>
               <w:widowControl w:val="0"/>
               <w:spacing w:after="0" w:line="240" w:lineRule="auto"/>
-              <w:jc w:val="right"/>
               <w:rPr>
                 <w:rFonts w:ascii="Arial" w:eastAsia="Times New Roman" w:hAnsi="Arial" w:cs="Arial"/>
                 <w:i w:val="0"/>
@@ -779,7 +774,6 @@
             <w:pPr>
               <w:widowControl w:val="0"/>
               <w:spacing w:after="0" w:line="240" w:lineRule="auto"/>
-              <w:jc w:val="right"/>
               <w:rPr>
                 <w:rFonts w:ascii="Arial" w:eastAsia="Times New Roman" w:hAnsi="Arial" w:cs="Arial"/>
                 <w:i w:val="0"/>
@@ -916,7 +910,6 @@
             <w:pPr>
               <w:widowControl w:val="0"/>
               <w:spacing w:after="0" w:line="240" w:lineRule="auto"/>
-              <w:jc w:val="right"/>
               <w:rPr>
                 <w:rFonts w:ascii="Arial" w:eastAsia="Times New Roman" w:hAnsi="Arial" w:cs="Arial"/>
                 <w:i w:val="0"/>
@@ -1054,7 +1047,6 @@
             <w:pPr>
               <w:widowControl w:val="0"/>
               <w:spacing w:after="0" w:line="240" w:lineRule="auto"/>
-              <w:jc w:val="right"/>
               <w:rPr>
                 <w:rFonts w:ascii="Arial" w:eastAsia="Times New Roman" w:hAnsi="Arial" w:cs="Arial"/>
                 <w:i w:val="0"/>
@@ -1121,6 +1113,16 @@
                 <w:lang w:val="en-US" w:eastAsia="cs-CZ"/>
               </w:rPr>
             </w:pPr>
+            <w:r>
+              <w:rPr>
+                <w:rFonts w:ascii="Arial" w:eastAsia="Times New Roman" w:hAnsi="Arial" w:cs="Arial"/>
+                <w:sz w:val="20"/>
+                <w:szCs w:val="24"/>
+                <w:highlight w:val="yellow"/>
+                <w:lang w:val="en-US" w:eastAsia="cs-CZ"/>
+              </w:rPr>
+              <w:t>1</w:t>
+            </w:r>
           </w:p>
         </w:tc>
         <w:tc>
@@ -1146,6 +1148,16 @@
                 <w:lang w:val="en-US" w:eastAsia="cs-CZ"/>
               </w:rPr>
             </w:pPr>
+            <w:r>
+              <w:rPr>
+                <w:rFonts w:ascii="Times New Roman" w:eastAsia="Times New Roman" w:hAnsi="Times New Roman" w:cs="Times New Roman"/>
+                <w:sz w:val="20"/>
+                <w:szCs w:val="20"/>
+                <w:highlight w:val="yellow"/>
+                <w:lang w:val="en-US" w:eastAsia="cs-CZ"/>
+              </w:rPr>
+              <w:t>Q</w:t>
+            </w:r>
           </w:p>
         </w:tc>
         <w:tc>
@@ -1191,7 +1203,6 @@
             <w:pPr>
               <w:widowControl w:val="0"/>
               <w:spacing w:after="0" w:line="240" w:lineRule="auto"/>
-              <w:jc w:val="right"/>
               <w:rPr>
                 <w:rFonts w:ascii="Arial" w:eastAsia="Times New Roman" w:hAnsi="Arial" w:cs="Arial"/>
                 <w:i w:val="0"/>
@@ -1306,14 +1317,7 @@
                 <w:rFonts w:ascii="Times New Roman" w:eastAsia="Times New Roman" w:hAnsi="Times New Roman" w:cs="Times New Roman"/>
                 <w:highlight w:val="yellow"/>
               </w:rPr>
-              <w:t>mous</w:t>
-            </w:r>
-            <w:r>
-              <w:rPr>
-                <w:rFonts w:ascii="Times New Roman" w:eastAsia="Times New Roman" w:hAnsi="Times New Roman" w:cs="Times New Roman"/>
-                <w:highlight w:val="yellow"/>
-              </w:rPr>
-              <w:t>Wheel</w:t>
+              <w:t>mousWheel</w:t>
             </w:r>
           </w:p>
         </w:tc>
@@ -1367,7 +1371,6 @@
             <w:pPr>
               <w:widowControl w:val="0"/>
               <w:spacing w:after="0" w:line="240" w:lineRule="auto"/>
-              <w:jc w:val="right"/>
               <w:rPr>
                 <w:rFonts w:ascii="Times New Roman" w:eastAsia="Times New Roman" w:hAnsi="Times New Roman" w:cs="Times New Roman"/>
                 <w:i w:val="0"/>
@@ -1511,7 +1514,6 @@
             <w:pPr>
               <w:widowControl w:val="0"/>
               <w:spacing w:after="0" w:line="240" w:lineRule="auto"/>
-              <w:jc w:val="right"/>
               <w:rPr>
                 <w:rFonts w:ascii="Times New Roman" w:eastAsia="Times New Roman" w:hAnsi="Times New Roman" w:cs="Times New Roman"/>
                 <w:i w:val="0"/>
@@ -1618,28 +1620,7 @@
                 <w:rFonts w:ascii="Times New Roman" w:eastAsia="Times New Roman" w:hAnsi="Times New Roman" w:cs="Times New Roman"/>
                 <w:highlight w:val="yellow"/>
               </w:rPr>
-              <w:t>W,</w:t>
-            </w:r>
-            <w:r>
-              <w:rPr>
-                <w:rFonts w:ascii="Times New Roman" w:eastAsia="Times New Roman" w:hAnsi="Times New Roman" w:cs="Times New Roman"/>
-                <w:highlight w:val="yellow"/>
-              </w:rPr>
-              <w:t>S,</w:t>
-            </w:r>
-            <w:r>
-              <w:rPr>
-                <w:rFonts w:ascii="Times New Roman" w:eastAsia="Times New Roman" w:hAnsi="Times New Roman" w:cs="Times New Roman"/>
-                <w:highlight w:val="yellow"/>
-              </w:rPr>
-              <w:t>A,</w:t>
-            </w:r>
-            <w:r>
-              <w:rPr>
-                <w:rFonts w:ascii="Times New Roman" w:eastAsia="Times New Roman" w:hAnsi="Times New Roman" w:cs="Times New Roman"/>
-                <w:highlight w:val="yellow"/>
-              </w:rPr>
-              <w:t>D</w:t>
+              <w:t>W,S,A,D</w:t>
             </w:r>
           </w:p>
         </w:tc>
@@ -1687,7 +1668,6 @@
             <w:pPr>
               <w:widowControl w:val="0"/>
               <w:spacing w:after="0" w:line="240" w:lineRule="auto"/>
-              <w:jc w:val="right"/>
               <w:rPr>
                 <w:rFonts w:ascii="Arial" w:eastAsia="Times New Roman" w:hAnsi="Arial" w:cs="Arial"/>
                 <w:i w:val="0"/>
@@ -1838,7 +1818,6 @@
             <w:pPr>
               <w:widowControl w:val="0"/>
               <w:spacing w:after="0" w:line="240" w:lineRule="auto"/>
-              <w:jc w:val="right"/>
               <w:rPr>
                 <w:rFonts w:ascii="Arial" w:eastAsia="Times New Roman" w:hAnsi="Arial" w:cs="Arial"/>
                 <w:i w:val="0"/>
@@ -1889,16 +1868,7 @@
                 <w:szCs w:val="24"/>
                 <w:lang w:eastAsia="cs-CZ"/>
               </w:rPr>
-              <w:t xml:space="preserve">Výpočet derivací nebo diferencí (do </w:t>
-            </w:r>
-            <w:r>
-              <w:rPr>
-                <w:rFonts w:ascii="Arial" w:eastAsia="Times New Roman" w:hAnsi="Arial" w:cs="Arial"/>
-                <w:sz w:val="20"/>
-                <w:szCs w:val="24"/>
-                <w:lang w:eastAsia="cs-CZ"/>
-              </w:rPr>
-              <w:t>poznámky uveďte, který způsob používáte)</w:t>
+              <w:t>Výpočet derivací nebo diferencí (do poznámky uveďte, který způsob používáte)</w:t>
             </w:r>
           </w:p>
         </w:tc>
@@ -1996,7 +1966,6 @@
             <w:pPr>
               <w:widowControl w:val="0"/>
               <w:spacing w:after="0" w:line="240" w:lineRule="auto"/>
-              <w:jc w:val="right"/>
               <w:rPr>
                 <w:rFonts w:ascii="Arial" w:eastAsia="Times New Roman" w:hAnsi="Arial" w:cs="Arial"/>
                 <w:sz w:val="20"/>
@@ -2132,7 +2101,6 @@
             <w:pPr>
               <w:widowControl w:val="0"/>
               <w:spacing w:after="0" w:line="240" w:lineRule="auto"/>
-              <w:jc w:val="right"/>
               <w:rPr>
                 <w:rFonts w:ascii="Arial" w:eastAsia="Times New Roman" w:hAnsi="Arial" w:cs="Arial"/>
                 <w:i w:val="0"/>
@@ -2281,7 +2249,6 @@
             <w:pPr>
               <w:widowControl w:val="0"/>
               <w:spacing w:after="0" w:line="240" w:lineRule="auto"/>
-              <w:jc w:val="right"/>
               <w:rPr>
                 <w:rFonts w:ascii="Times New Roman" w:eastAsia="Times New Roman" w:hAnsi="Times New Roman" w:cs="Times New Roman"/>
                 <w:i w:val="0"/>
@@ -2418,7 +2385,6 @@
             <w:pPr>
               <w:widowControl w:val="0"/>
               <w:spacing w:after="0" w:line="240" w:lineRule="auto"/>
-              <w:jc w:val="right"/>
               <w:rPr>
                 <w:rFonts w:ascii="Times New Roman" w:eastAsia="Times New Roman" w:hAnsi="Times New Roman" w:cs="Times New Roman"/>
                 <w:i w:val="0"/>
@@ -2458,16 +2424,7 @@
                 <w:szCs w:val="24"/>
                 <w:lang w:eastAsia="cs-CZ"/>
               </w:rPr>
-              <w:t xml:space="preserve">Normála xyz – </w:t>
-            </w:r>
-            <w:r>
-              <w:rPr>
-                <w:rFonts w:ascii="Arial" w:eastAsia="Times New Roman" w:hAnsi="Arial" w:cs="Arial"/>
-                <w:sz w:val="20"/>
-                <w:szCs w:val="24"/>
-                <w:lang w:eastAsia="cs-CZ"/>
-              </w:rPr>
-              <w:t>v soustavě pozorovatele</w:t>
+              <w:t>Normála xyz – v soustavě pozorovatele</w:t>
             </w:r>
           </w:p>
         </w:tc>
@@ -2565,7 +2522,6 @@
             <w:pPr>
               <w:widowControl w:val="0"/>
               <w:spacing w:after="0" w:line="240" w:lineRule="auto"/>
-              <w:jc w:val="right"/>
               <w:rPr>
                 <w:rFonts w:ascii="Arial" w:eastAsia="Times New Roman" w:hAnsi="Arial" w:cs="Arial"/>
                 <w:i w:val="0"/>
@@ -2716,7 +2672,6 @@
             <w:pPr>
               <w:widowControl w:val="0"/>
               <w:spacing w:after="0" w:line="240" w:lineRule="auto"/>
-              <w:jc w:val="right"/>
               <w:rPr>
                 <w:rFonts w:ascii="Times New Roman" w:eastAsia="Times New Roman" w:hAnsi="Times New Roman" w:cs="Times New Roman"/>
                 <w:i w:val="0"/>
@@ -2861,7 +2816,6 @@
             <w:pPr>
               <w:widowControl w:val="0"/>
               <w:spacing w:after="0" w:line="240" w:lineRule="auto"/>
-              <w:jc w:val="right"/>
               <w:rPr>
                 <w:rFonts w:ascii="Arial" w:eastAsia="Times New Roman" w:hAnsi="Arial" w:cs="Arial"/>
                 <w:i w:val="0"/>
@@ -2998,7 +2952,6 @@
             <w:pPr>
               <w:widowControl w:val="0"/>
               <w:spacing w:after="0" w:line="240" w:lineRule="auto"/>
-              <w:jc w:val="right"/>
               <w:rPr>
                 <w:rFonts w:ascii="Arial" w:eastAsia="Times New Roman" w:hAnsi="Arial" w:cs="Arial"/>
                 <w:i w:val="0"/>
@@ -3136,7 +3089,6 @@
             <w:pPr>
               <w:widowControl w:val="0"/>
               <w:spacing w:after="0" w:line="240" w:lineRule="auto"/>
-              <w:jc w:val="right"/>
               <w:rPr>
                 <w:rFonts w:ascii="Arial" w:eastAsia="Times New Roman" w:hAnsi="Arial" w:cs="Arial"/>
                 <w:i w:val="0"/>
@@ -3284,7 +3236,6 @@
             <w:pPr>
               <w:widowControl w:val="0"/>
               <w:spacing w:after="0" w:line="240" w:lineRule="auto"/>
-              <w:jc w:val="right"/>
               <w:rPr>
                 <w:rFonts w:ascii="Arial" w:eastAsia="Times New Roman" w:hAnsi="Arial" w:cs="Arial"/>
                 <w:sz w:val="20"/>
@@ -3421,7 +3372,6 @@
             <w:pPr>
               <w:widowControl w:val="0"/>
               <w:spacing w:after="0" w:line="240" w:lineRule="auto"/>
-              <w:jc w:val="right"/>
               <w:rPr>
                 <w:rFonts w:ascii="Arial" w:eastAsia="Times New Roman" w:hAnsi="Arial" w:cs="Arial"/>
                 <w:sz w:val="20"/>
@@ -3557,7 +3507,6 @@
             <w:pPr>
               <w:widowControl w:val="0"/>
               <w:spacing w:after="0" w:line="240" w:lineRule="auto"/>
-              <w:jc w:val="right"/>
               <w:rPr>
                 <w:rFonts w:ascii="Arial" w:eastAsia="Times New Roman" w:hAnsi="Arial" w:cs="Arial"/>
                 <w:sz w:val="20"/>
@@ -3694,7 +3643,6 @@
             <w:pPr>
               <w:widowControl w:val="0"/>
               <w:spacing w:after="0" w:line="240" w:lineRule="auto"/>
-              <w:jc w:val="right"/>
               <w:rPr>
                 <w:rFonts w:ascii="Arial" w:eastAsia="Times New Roman" w:hAnsi="Arial" w:cs="Arial"/>
                 <w:sz w:val="20"/>
@@ -3830,7 +3778,6 @@
             <w:pPr>
               <w:widowControl w:val="0"/>
               <w:spacing w:after="0" w:line="240" w:lineRule="auto"/>
-              <w:jc w:val="right"/>
               <w:rPr>
                 <w:rFonts w:ascii="Arial" w:eastAsia="Times New Roman" w:hAnsi="Arial" w:cs="Arial"/>
                 <w:i w:val="0"/>
@@ -3968,7 +3915,6 @@
             <w:pPr>
               <w:widowControl w:val="0"/>
               <w:spacing w:after="0" w:line="240" w:lineRule="auto"/>
-              <w:jc w:val="right"/>
               <w:rPr>
                 <w:rFonts w:ascii="Arial" w:eastAsia="Times New Roman" w:hAnsi="Arial" w:cs="Arial"/>
                 <w:i w:val="0"/>
@@ -4105,7 +4051,6 @@
             <w:pPr>
               <w:widowControl w:val="0"/>
               <w:spacing w:after="0" w:line="240" w:lineRule="auto"/>
-              <w:jc w:val="right"/>
               <w:rPr>
                 <w:rFonts w:ascii="Arial" w:eastAsia="Times New Roman" w:hAnsi="Arial" w:cs="Arial"/>
                 <w:i w:val="0"/>
@@ -4246,7 +4191,6 @@
             <w:pPr>
               <w:widowControl w:val="0"/>
               <w:spacing w:after="0" w:line="240" w:lineRule="auto"/>
-              <w:jc w:val="right"/>
               <w:rPr>
                 <w:rFonts w:ascii="Arial" w:eastAsia="Times New Roman" w:hAnsi="Arial" w:cs="Arial"/>
                 <w:i w:val="0"/>
@@ -4395,7 +4339,6 @@
             <w:pPr>
               <w:widowControl w:val="0"/>
               <w:spacing w:after="0" w:line="240" w:lineRule="auto"/>
-              <w:jc w:val="right"/>
               <w:rPr>
                 <w:rFonts w:ascii="Arial" w:eastAsia="Times New Roman" w:hAnsi="Arial" w:cs="Arial"/>
                 <w:i w:val="0"/>
@@ -4554,7 +4497,6 @@
             <w:pPr>
               <w:widowControl w:val="0"/>
               <w:spacing w:after="0" w:line="240" w:lineRule="auto"/>
-              <w:jc w:val="right"/>
               <w:rPr>
                 <w:rFonts w:ascii="Arial" w:eastAsia="Times New Roman" w:hAnsi="Arial" w:cs="Arial"/>
                 <w:i w:val="0"/>
@@ -4594,16 +4536,7 @@
                 <w:szCs w:val="24"/>
                 <w:lang w:eastAsia="cs-CZ"/>
               </w:rPr>
-              <w:t xml:space="preserve">Zpracování pixelů </w:t>
-            </w:r>
-            <w:r>
-              <w:rPr>
-                <w:rFonts w:ascii="Arial" w:eastAsia="Times New Roman" w:hAnsi="Arial" w:cs="Arial"/>
-                <w:sz w:val="20"/>
-                <w:szCs w:val="24"/>
-                <w:lang w:eastAsia="cs-CZ"/>
-              </w:rPr>
-              <w:t>v druhém průchodu (do poznámky uveďte typ implementované operace)</w:t>
+              <w:t>Zpracování pixelů v druhém průchodu (do poznámky uveďte typ implementované operace)</w:t>
             </w:r>
           </w:p>
         </w:tc>
@@ -4710,7 +4643,6 @@
             <w:pPr>
               <w:widowControl w:val="0"/>
               <w:spacing w:after="0" w:line="240" w:lineRule="auto"/>
-              <w:jc w:val="right"/>
               <w:rPr>
                 <w:rFonts w:ascii="Arial" w:eastAsia="Times New Roman" w:hAnsi="Arial" w:cs="Arial"/>
                 <w:i w:val="0"/>
@@ -4735,7 +4667,6 @@
             <w:pPr>
               <w:widowControl w:val="0"/>
               <w:spacing w:after="0" w:line="240" w:lineRule="auto"/>
-              <w:jc w:val="right"/>
               <w:rPr>
                 <w:rFonts w:ascii="Arial" w:eastAsia="Times New Roman" w:hAnsi="Arial" w:cs="Arial"/>
                 <w:i w:val="0"/>
@@ -4893,7 +4824,6 @@
             <w:pPr>
               <w:widowControl w:val="0"/>
               <w:spacing w:after="0" w:line="240" w:lineRule="auto"/>
-              <w:jc w:val="right"/>
               <w:rPr>
                 <w:rFonts w:ascii="Arial" w:eastAsia="Times New Roman" w:hAnsi="Arial" w:cs="Arial"/>
                 <w:i w:val="0"/>
@@ -5040,7 +4970,6 @@
             <w:pPr>
               <w:widowControl w:val="0"/>
               <w:spacing w:after="0" w:line="240" w:lineRule="auto"/>
-              <w:jc w:val="right"/>
               <w:rPr>
                 <w:rFonts w:ascii="Arial" w:eastAsia="Times New Roman" w:hAnsi="Arial" w:cs="Arial"/>
                 <w:i w:val="0"/>
@@ -5084,6 +5013,15 @@
                 <w:lang w:eastAsia="cs-CZ"/>
               </w:rPr>
             </w:pPr>
+            <w:r>
+              <w:rPr>
+                <w:rFonts w:ascii="Arial" w:eastAsia="Times New Roman" w:hAnsi="Arial" w:cs="Arial"/>
+                <w:sz w:val="20"/>
+                <w:szCs w:val="24"/>
+                <w:lang w:eastAsia="cs-CZ"/>
+              </w:rPr>
+              <w:t>zobrazení pouze linek vs namapování textury</w:t>
+            </w:r>
           </w:p>
         </w:tc>
         <w:tc>
@@ -5132,6 +5070,15 @@
                 <w:lang w:eastAsia="cs-CZ"/>
               </w:rPr>
             </w:pPr>
+            <w:r>
+              <w:rPr>
+                <w:rFonts w:ascii="Times New Roman" w:eastAsia="Times New Roman" w:hAnsi="Times New Roman" w:cs="Times New Roman"/>
+                <w:sz w:val="20"/>
+                <w:szCs w:val="20"/>
+                <w:lang w:eastAsia="cs-CZ"/>
+              </w:rPr>
+              <w:t>L,F</w:t>
+            </w:r>
           </w:p>
         </w:tc>
         <w:tc>
@@ -5187,7 +5134,6 @@
             <w:pPr>
               <w:widowControl w:val="0"/>
               <w:spacing w:after="0" w:line="240" w:lineRule="auto"/>
-              <w:jc w:val="right"/>
               <w:rPr>
                 <w:rFonts w:ascii="Arial" w:eastAsia="Times New Roman" w:hAnsi="Arial" w:cs="Arial"/>
                 <w:i w:val="0"/>
@@ -5313,7 +5259,6 @@
             <w:pPr>
               <w:widowControl w:val="0"/>
               <w:spacing w:after="0" w:line="240" w:lineRule="auto"/>
-              <w:jc w:val="right"/>
               <w:rPr>
                 <w:rFonts w:ascii="Arial" w:eastAsia="Times New Roman" w:hAnsi="Arial" w:cs="Arial"/>
                 <w:i w:val="0"/>
@@ -5441,7 +5386,6 @@
             <w:pPr>
               <w:widowControl w:val="0"/>
               <w:spacing w:after="0" w:line="240" w:lineRule="auto"/>
-              <w:jc w:val="right"/>
               <w:rPr>
                 <w:rFonts w:ascii="Arial" w:eastAsia="Times New Roman" w:hAnsi="Arial" w:cs="Arial"/>
                 <w:i w:val="0"/>
@@ -5691,6 +5635,7 @@
     <w:lsdException w:name="HTML Sample" w:semiHidden="1" w:unhideWhenUsed="1"/>
     <w:lsdException w:name="HTML Typewriter" w:semiHidden="1" w:unhideWhenUsed="1"/>
     <w:lsdException w:name="HTML Variable" w:semiHidden="1" w:unhideWhenUsed="1"/>
+    <w:lsdException w:name="Normal Table" w:semiHidden="1" w:unhideWhenUsed="1"/>
     <w:lsdException w:name="annotation subject" w:semiHidden="1" w:unhideWhenUsed="1"/>
     <w:lsdException w:name="No List" w:semiHidden="1" w:unhideWhenUsed="1"/>
     <w:lsdException w:name="Outline List 1" w:semiHidden="1" w:unhideWhenUsed="1"/>
@@ -5733,8 +5678,11 @@
     <w:lsdException w:name="Table Contemporary" w:semiHidden="1" w:unhideWhenUsed="1"/>
     <w:lsdException w:name="Table Elegant" w:semiHidden="1" w:unhideWhenUsed="1"/>
     <w:lsdException w:name="Table Professional" w:semiHidden="1" w:unhideWhenUsed="1"/>
+    <w:lsdException w:name="Table Subtle 1" w:semiHidden="1" w:unhideWhenUsed="1"/>
     <w:lsdException w:name="Table Subtle 2" w:semiHidden="1" w:unhideWhenUsed="1"/>
     <w:lsdException w:name="Table Web 1" w:semiHidden="1" w:unhideWhenUsed="1"/>
+    <w:lsdException w:name="Table Web 2" w:semiHidden="1" w:unhideWhenUsed="1"/>
+    <w:lsdException w:name="Table Web 3" w:semiHidden="1" w:unhideWhenUsed="1"/>
     <w:lsdException w:name="Balloon Text" w:semiHidden="1" w:unhideWhenUsed="1"/>
     <w:lsdException w:name="Table Grid" w:uiPriority="39"/>
     <w:lsdException w:name="Table Theme" w:semiHidden="1" w:unhideWhenUsed="1"/>

</xml_diff>